<commit_message>
9/9 search bill by company name
</commit_message>
<xml_diff>
--- a/requests/Chức năng quản lý tòa nhà.docx
+++ b/requests/Chức năng quản lý tòa nhà.docx
@@ -12,14 +12,12 @@
       <w:r>
         <w:t xml:space="preserve"> </w:t>
       </w:r>
-      <w:proofErr w:type="spellStart"/>
       <w:r>
         <w:rPr>
           <w:rFonts w:ascii="Arial" w:hAnsi="Arial" w:cs="Arial"/>
         </w:rPr>
         <w:t>Chức</w:t>
       </w:r>
-      <w:proofErr w:type="spellEnd"/>
       <w:r>
         <w:rPr>
           <w:rFonts w:ascii="Arial" w:hAnsi="Arial" w:cs="Arial"/>
@@ -80,13 +78,34 @@
           <w:lang w:val="vi-VN"/>
         </w:rPr>
         <w:tab/>
-        <w:t>Hoa don dich vụ của từng công ty: (Sắp xếp giảm dần theo chi phí)</w:t>
+        <w:t>Hoa don dich vụ của từng công ty: (Sắp xếp giảm dần theo chi phí</w:t>
+      </w:r>
+      <w:r>
+        <w:rPr>
+          <w:rFonts w:ascii="Arial" w:hAnsi="Arial" w:cs="Arial"/>
+          <w:lang w:val="vi-VN"/>
+        </w:rPr>
+        <w:t xml:space="preserve"> </w:t>
+      </w:r>
+      <w:r>
+        <w:rPr>
+          <w:rFonts w:ascii="Arial" w:hAnsi="Arial" w:cs="Arial"/>
+          <w:lang w:val="vi-VN"/>
+        </w:rPr>
+        <w:t>và theo tháng</w:t>
+      </w:r>
+      <w:r>
+        <w:rPr>
+          <w:rFonts w:ascii="Arial" w:hAnsi="Arial" w:cs="Arial"/>
+          <w:lang w:val="vi-VN"/>
+        </w:rPr>
+        <w:t>)</w:t>
       </w:r>
     </w:p>
     <w:p>
       <w:pPr>
         <w:rPr>
-          <w:rFonts w:ascii="Arial" w:hAnsi="Arial" w:cs="Arial" w:hint="eastAsia"/>
+          <w:rFonts w:ascii="Arial" w:hAnsi="Arial" w:cs="Arial"/>
           <w:lang w:val="vi-VN"/>
         </w:rPr>
       </w:pPr>
@@ -108,7 +127,8 @@
     <w:p>
       <w:pPr>
         <w:rPr>
-          <w:rFonts w:ascii="Arial" w:hAnsi="Arial" w:hint="eastAsia"/>
+          <w:rFonts w:ascii="Arial" w:hAnsi="Arial"/>
+          <w:lang w:val="vi-VN"/>
         </w:rPr>
       </w:pPr>
       <w:r>
@@ -134,6 +154,56 @@
     </w:sectPr>
   </w:body>
 </w:document>
+</file>
+
+<file path=word/endnotes.xml><?xml version="1.0" encoding="utf-8"?>
+<w:endnotes xmlns:wpc="http://schemas.microsoft.com/office/word/2010/wordprocessingCanvas" xmlns:cx="http://schemas.microsoft.com/office/drawing/2014/chartex" xmlns:cx1="http://schemas.microsoft.com/office/drawing/2015/9/8/chartex" xmlns:cx2="http://schemas.microsoft.com/office/drawing/2015/10/21/chartex" xmlns:cx3="http://schemas.microsoft.com/office/drawing/2016/5/9/chartex" xmlns:cx4="http://schemas.microsoft.com/office/drawing/2016/5/10/chartex" xmlns:cx5="http://schemas.microsoft.com/office/drawing/2016/5/11/chartex" xmlns:cx6="http://schemas.microsoft.com/office/drawing/2016/5/12/chartex" xmlns:cx7="http://schemas.microsoft.com/office/drawing/2016/5/13/chartex" xmlns:cx8="http://schemas.microsoft.com/office/drawing/2016/5/14/chartex" xmlns:mc="http://schemas.openxmlformats.org/markup-compatibility/2006" xmlns:aink="http://schemas.microsoft.com/office/drawing/2016/ink" xmlns:am3d="http://schemas.microsoft.com/office/drawing/2017/model3d" xmlns:o="urn:schemas-microsoft-com:office:office" xmlns:r="http://schemas.openxmlformats.org/officeDocument/2006/relationships" xmlns:m="http://schemas.openxmlformats.org/officeDocument/2006/math" xmlns:v="urn:schemas-microsoft-com:vml" xmlns:wp14="http://schemas.microsoft.com/office/word/2010/wordprocessingDrawing" xmlns:wp="http://schemas.openxmlformats.org/drawingml/2006/wordprocessingDrawing" xmlns:w10="urn:schemas-microsoft-com:office:word" xmlns:w="http://schemas.openxmlformats.org/wordprocessingml/2006/main" xmlns:w14="http://schemas.microsoft.com/office/word/2010/wordml" xmlns:w15="http://schemas.microsoft.com/office/word/2012/wordml" xmlns:w16cex="http://schemas.microsoft.com/office/word/2018/wordml/cex" xmlns:w16cid="http://schemas.microsoft.com/office/word/2016/wordml/cid" xmlns:w16="http://schemas.microsoft.com/office/word/2018/wordml" xmlns:w16se="http://schemas.microsoft.com/office/word/2015/wordml/symex" xmlns:wpg="http://schemas.microsoft.com/office/word/2010/wordprocessingGroup" xmlns:wpi="http://schemas.microsoft.com/office/word/2010/wordprocessingInk" xmlns:wne="http://schemas.microsoft.com/office/word/2006/wordml" xmlns:wps="http://schemas.microsoft.com/office/word/2010/wordprocessingShape" mc:Ignorable="w14 w15 w16se w16cid w16 w16cex wp14">
+  <w:endnote w:type="separator" w:id="-1">
+    <w:p>
+      <w:pPr>
+        <w:spacing w:after="0" w:line="240" w:lineRule="auto"/>
+      </w:pPr>
+      <w:r>
+        <w:separator/>
+      </w:r>
+    </w:p>
+  </w:endnote>
+  <w:endnote w:type="continuationSeparator" w:id="0">
+    <w:p>
+      <w:pPr>
+        <w:spacing w:after="0" w:line="240" w:lineRule="auto"/>
+      </w:pPr>
+      <w:r>
+        <w:continuationSeparator/>
+      </w:r>
+    </w:p>
+  </w:endnote>
+</w:endnotes>
+</file>
+
+<file path=word/footnotes.xml><?xml version="1.0" encoding="utf-8"?>
+<w:footnotes xmlns:wpc="http://schemas.microsoft.com/office/word/2010/wordprocessingCanvas" xmlns:cx="http://schemas.microsoft.com/office/drawing/2014/chartex" xmlns:cx1="http://schemas.microsoft.com/office/drawing/2015/9/8/chartex" xmlns:cx2="http://schemas.microsoft.com/office/drawing/2015/10/21/chartex" xmlns:cx3="http://schemas.microsoft.com/office/drawing/2016/5/9/chartex" xmlns:cx4="http://schemas.microsoft.com/office/drawing/2016/5/10/chartex" xmlns:cx5="http://schemas.microsoft.com/office/drawing/2016/5/11/chartex" xmlns:cx6="http://schemas.microsoft.com/office/drawing/2016/5/12/chartex" xmlns:cx7="http://schemas.microsoft.com/office/drawing/2016/5/13/chartex" xmlns:cx8="http://schemas.microsoft.com/office/drawing/2016/5/14/chartex" xmlns:mc="http://schemas.openxmlformats.org/markup-compatibility/2006" xmlns:aink="http://schemas.microsoft.com/office/drawing/2016/ink" xmlns:am3d="http://schemas.microsoft.com/office/drawing/2017/model3d" xmlns:o="urn:schemas-microsoft-com:office:office" xmlns:r="http://schemas.openxmlformats.org/officeDocument/2006/relationships" xmlns:m="http://schemas.openxmlformats.org/officeDocument/2006/math" xmlns:v="urn:schemas-microsoft-com:vml" xmlns:wp14="http://schemas.microsoft.com/office/word/2010/wordprocessingDrawing" xmlns:wp="http://schemas.openxmlformats.org/drawingml/2006/wordprocessingDrawing" xmlns:w10="urn:schemas-microsoft-com:office:word" xmlns:w="http://schemas.openxmlformats.org/wordprocessingml/2006/main" xmlns:w14="http://schemas.microsoft.com/office/word/2010/wordml" xmlns:w15="http://schemas.microsoft.com/office/word/2012/wordml" xmlns:w16cex="http://schemas.microsoft.com/office/word/2018/wordml/cex" xmlns:w16cid="http://schemas.microsoft.com/office/word/2016/wordml/cid" xmlns:w16="http://schemas.microsoft.com/office/word/2018/wordml" xmlns:w16se="http://schemas.microsoft.com/office/word/2015/wordml/symex" xmlns:wpg="http://schemas.microsoft.com/office/word/2010/wordprocessingGroup" xmlns:wpi="http://schemas.microsoft.com/office/word/2010/wordprocessingInk" xmlns:wne="http://schemas.microsoft.com/office/word/2006/wordml" xmlns:wps="http://schemas.microsoft.com/office/word/2010/wordprocessingShape" mc:Ignorable="w14 w15 w16se w16cid w16 w16cex wp14">
+  <w:footnote w:type="separator" w:id="-1">
+    <w:p>
+      <w:pPr>
+        <w:spacing w:after="0" w:line="240" w:lineRule="auto"/>
+      </w:pPr>
+      <w:r>
+        <w:separator/>
+      </w:r>
+    </w:p>
+  </w:footnote>
+  <w:footnote w:type="continuationSeparator" w:id="0">
+    <w:p>
+      <w:pPr>
+        <w:spacing w:after="0" w:line="240" w:lineRule="auto"/>
+      </w:pPr>
+      <w:r>
+        <w:continuationSeparator/>
+      </w:r>
+    </w:p>
+  </w:footnote>
+</w:footnotes>
 </file>
 
 <file path=word/styles.xml><?xml version="1.0" encoding="utf-8"?>
@@ -532,7 +602,7 @@
     <w:lsdException w:name="Unresolved Mention" w:semiHidden="1" w:unhideWhenUsed="1"/>
     <w:lsdException w:name="Smart Link" w:semiHidden="1" w:unhideWhenUsed="1"/>
   </w:latentStyles>
-  <w:style w:type="paragraph" w:default="1" w:styleId="a">
+  <w:style w:type="paragraph" w:default="1" w:styleId="Binhthng">
     <w:name w:val="Normal"/>
     <w:qFormat/>
     <w:pPr>
@@ -542,13 +612,13 @@
       <w:autoSpaceDN w:val="0"/>
     </w:pPr>
   </w:style>
-  <w:style w:type="character" w:default="1" w:styleId="a0">
+  <w:style w:type="character" w:default="1" w:styleId="Phngmcinhcuaoanvn">
     <w:name w:val="Default Paragraph Font"/>
     <w:uiPriority w:val="1"/>
     <w:semiHidden/>
     <w:unhideWhenUsed/>
   </w:style>
-  <w:style w:type="table" w:default="1" w:styleId="a1">
+  <w:style w:type="table" w:default="1" w:styleId="BangThngthng">
     <w:name w:val="Normal Table"/>
     <w:uiPriority w:val="99"/>
     <w:semiHidden/>
@@ -563,11 +633,55 @@
       </w:tblCellMar>
     </w:tblPr>
   </w:style>
-  <w:style w:type="numbering" w:default="1" w:styleId="a2">
+  <w:style w:type="numbering" w:default="1" w:styleId="Khngco">
     <w:name w:val="No List"/>
     <w:uiPriority w:val="99"/>
     <w:semiHidden/>
     <w:unhideWhenUsed/>
+  </w:style>
+  <w:style w:type="paragraph" w:styleId="utrang">
+    <w:name w:val="header"/>
+    <w:basedOn w:val="Binhthng"/>
+    <w:link w:val="utrangChar"/>
+    <w:uiPriority w:val="99"/>
+    <w:unhideWhenUsed/>
+    <w:rsid w:val="00BF71D1"/>
+    <w:pPr>
+      <w:tabs>
+        <w:tab w:val="center" w:pos="4680"/>
+        <w:tab w:val="right" w:pos="9360"/>
+      </w:tabs>
+      <w:spacing w:after="0" w:line="240" w:lineRule="auto"/>
+    </w:pPr>
+  </w:style>
+  <w:style w:type="character" w:customStyle="1" w:styleId="utrangChar">
+    <w:name w:val="Đầu trang Char"/>
+    <w:basedOn w:val="Phngmcinhcuaoanvn"/>
+    <w:link w:val="utrang"/>
+    <w:uiPriority w:val="99"/>
+    <w:rsid w:val="00BF71D1"/>
+  </w:style>
+  <w:style w:type="paragraph" w:styleId="Chntrang">
+    <w:name w:val="footer"/>
+    <w:basedOn w:val="Binhthng"/>
+    <w:link w:val="ChntrangChar"/>
+    <w:uiPriority w:val="99"/>
+    <w:unhideWhenUsed/>
+    <w:rsid w:val="00BF71D1"/>
+    <w:pPr>
+      <w:tabs>
+        <w:tab w:val="center" w:pos="4680"/>
+        <w:tab w:val="right" w:pos="9360"/>
+      </w:tabs>
+      <w:spacing w:after="0" w:line="240" w:lineRule="auto"/>
+    </w:pPr>
+  </w:style>
+  <w:style w:type="character" w:customStyle="1" w:styleId="ChntrangChar">
+    <w:name w:val="Chân trang Char"/>
+    <w:basedOn w:val="Phngmcinhcuaoanvn"/>
+    <w:link w:val="Chntrang"/>
+    <w:uiPriority w:val="99"/>
+    <w:rsid w:val="00BF71D1"/>
   </w:style>
 </w:styles>
 </file>

</xml_diff>